<commit_message>
Updated ReadMe convering off on outstanding tasks
</commit_message>
<xml_diff>
--- a/ReadMe.docx
+++ b/ReadMe.docx
@@ -32,9 +32,16 @@
         <w:t>Need to extend the data model to cater for events expiring.</w:t>
       </w:r>
     </w:p>
-    <w:p>
-      <w:r>
-        <w:t xml:space="preserve">Also clarification on edge cases what happens if some purchases 10 </w:t>
+    <w:p/>
+    <w:p>
+      <w:r>
+        <w:t xml:space="preserve">Also clarification on edge cases what happens if some purchases </w:t>
+      </w:r>
+      <w:r>
+        <w:t xml:space="preserve">go over </w:t>
+      </w:r>
+      <w:r>
+        <w:t xml:space="preserve">10 </w:t>
       </w:r>
       <w:proofErr w:type="gramStart"/>
       <w:r>
@@ -42,25 +49,59 @@
       </w:r>
       <w:proofErr w:type="gramEnd"/>
     </w:p>
-    <w:p>
-      <w:r>
-        <w:t xml:space="preserve">What happens if a basket qualifies for a number promotions which one do we </w:t>
+    <w:p/>
+    <w:p>
+      <w:r>
+        <w:t xml:space="preserve">What happens if a </w:t>
+      </w:r>
+      <w:r>
+        <w:t xml:space="preserve">purchase </w:t>
+      </w:r>
+      <w:r>
+        <w:t xml:space="preserve">basket qualifies for a number </w:t>
       </w:r>
       <w:proofErr w:type="gramStart"/>
       <w:r>
+        <w:t>promotions</w:t>
+      </w:r>
+      <w:r>
+        <w:t xml:space="preserve"> ?</w:t>
+      </w:r>
+      <w:proofErr w:type="gramEnd"/>
+      <w:r>
+        <w:t xml:space="preserve"> </w:t>
+      </w:r>
+      <w:r>
+        <w:t>W</w:t>
+      </w:r>
+      <w:r>
+        <w:t xml:space="preserve">hich one do we </w:t>
+      </w:r>
+      <w:proofErr w:type="gramStart"/>
+      <w:r>
         <w:t>select ?</w:t>
       </w:r>
       <w:proofErr w:type="gramEnd"/>
-    </w:p>
-    <w:p>
-      <w:r>
-        <w:t>Complex transaction like refunds when discounts have been applied are not covered.</w:t>
-      </w:r>
-    </w:p>
-    <w:p>
-      <w:bookmarkStart w:id="0" w:name="_GoBack"/>
-      <w:bookmarkEnd w:id="0"/>
-    </w:p>
+      <w:r>
+        <w:t xml:space="preserve"> </w:t>
+      </w:r>
+    </w:p>
+    <w:p/>
+    <w:p>
+      <w:r>
+        <w:t xml:space="preserve">Complex transaction </w:t>
+      </w:r>
+      <w:r>
+        <w:t xml:space="preserve">scenarios </w:t>
+      </w:r>
+      <w:r>
+        <w:t>like refunds when discounts have been applied are not covered</w:t>
+      </w:r>
+      <w:r>
+        <w:t xml:space="preserve"> in the requirement.</w:t>
+      </w:r>
+    </w:p>
+    <w:p/>
     <w:p>
       <w:r>
         <w:t xml:space="preserve">Refactor code to use </w:t>
@@ -102,10 +143,7 @@
         <w:ind w:firstLine="720"/>
       </w:pPr>
       <w:r>
-        <w:t>Write/Read Events, Promotions, Customers</w:t>
-      </w:r>
-      <w:r>
-        <w:t xml:space="preserve"> to XML/JSON flat file</w:t>
+        <w:t>Write/Read Events, Promotions, Customers to XML/JSON flat file</w:t>
       </w:r>
     </w:p>
     <w:p>
@@ -131,6 +169,26 @@
       <w:r>
         <w:t>Web Services REST</w:t>
       </w:r>
+    </w:p>
+    <w:p/>
+    <w:p>
+      <w:r>
+        <w:t>Add concurrency with the use of web sockets broking the web service via a mobile app.</w:t>
+      </w:r>
+    </w:p>
+    <w:p/>
+    <w:p>
+      <w:r>
+        <w:t>Develop the mobile app iOS/Android</w:t>
+      </w:r>
+    </w:p>
+    <w:p/>
+    <w:p>
+      <w:r>
+        <w:t>Benchmark REST Go against Java Spring on a number of platforms.</w:t>
+      </w:r>
+      <w:bookmarkStart w:id="0" w:name="_GoBack"/>
+      <w:bookmarkEnd w:id="0"/>
     </w:p>
     <w:p/>
     <w:p>

</xml_diff>